<commit_message>
Subidas ADD-037,ADD-038 y ADD-039
</commit_message>
<xml_diff>
--- a/Iteración 5/Decisiones de Diseño tomadas por ASS/ADD-037.docx
+++ b/Iteración 5/Decisiones de Diseño tomadas por ASS/ADD-037.docx
@@ -50,10 +50,7 @@
               <w:spacing w:line="240" w:lineRule="auto"/>
             </w:pPr>
             <w:r>
-              <w:t>Generación incidencias internas mediante la aplicación de los operarios del sistema de emergencia activa</w:t>
-            </w:r>
-            <w:r>
-              <w:t xml:space="preserve"> y reasignación operarios</w:t>
+              <w:t>Generación incidencias internas mediante la aplicación de los operarios del sistema de emergencia activa y reasignación operarios</w:t>
             </w:r>
           </w:p>
         </w:tc>
@@ -95,10 +92,7 @@
               <w:spacing w:line="240" w:lineRule="auto"/>
             </w:pPr>
             <w:r>
-              <w:t>ADD-03</w:t>
-            </w:r>
-            <w:r>
-              <w:t>7</w:t>
+              <w:t>ADD-037</w:t>
             </w:r>
           </w:p>
         </w:tc>
@@ -224,10 +218,7 @@
               <w:spacing w:line="240" w:lineRule="auto"/>
             </w:pPr>
             <w:r>
-              <w:t>La aplicación permitirá a los operarios de monitorización de los equipos de emergencias, mediante su interfaz propia para este tipo de usuarios</w:t>
-            </w:r>
-            <w:r>
-              <w:t>, la reasignación de operarios a la alerta que mediante las cámaras se considero mal asignada</w:t>
+              <w:t>La aplicación permitirá a los operarios de monitorización de los equipos de emergencias, mediante su interfaz propia para este tipo de usuarios, la reasignación de operarios a la alerta que mediante las cámaras se considero mal asignada</w:t>
             </w:r>
           </w:p>
         </w:tc>
@@ -269,22 +260,91 @@
               <w:spacing w:line="240" w:lineRule="auto"/>
             </w:pPr>
             <w:r>
-              <w:t xml:space="preserve">La necesidad de tratar incidencias internas se soluciona mediante la aplicación a la que tienen acceso todos los </w:t>
-            </w:r>
-            <w:r>
-              <w:t>operarios,</w:t>
-            </w:r>
-            <w:r>
-              <w:t xml:space="preserve"> pero este tipo concreto tiene acceso a esta funcionalidad, que en caso de requerirse</w:t>
-            </w:r>
-            <w:r>
-              <w:t xml:space="preserve"> reasignar unidades pueda acceder a la alerta mediante su identificador y reasignar operarios de campo(operarios que llevan a cabo la solución a la emergencia</w:t>
+              <w:t>La necesidad de tratar incidencias internas se soluciona mediante la aplicación a la que tienen acceso todos los operarios, pero este tipo concreto tiene acceso a esta funcionalidad, que en caso de requerirse reasignar unidades pueda acceder a la alerta mediante su identificador y reasignar operarios de campo(operarios que llevan a cabo la solución a la emergencia)</w:t>
+            </w:r>
+          </w:p>
+        </w:tc>
+      </w:tr>
+      <w:tr>
+        <w:tc>
+          <w:tcPr>
+            <w:tcW w:w="4247" w:type="dxa"/>
+            <w:tcBorders>
+              <w:top w:val="single" w:sz="4" w:space="0" w:color="auto"/>
+              <w:left w:val="single" w:sz="4" w:space="0" w:color="auto"/>
+              <w:bottom w:val="single" w:sz="4" w:space="0" w:color="auto"/>
+              <w:right w:val="single" w:sz="4" w:space="0" w:color="auto"/>
+            </w:tcBorders>
+            <w:hideMark/>
+          </w:tcPr>
+          <w:p>
+            <w:pPr>
+              <w:spacing w:line="240" w:lineRule="auto"/>
+            </w:pPr>
+            <w:r>
+              <w:t>Status</w:t>
+            </w:r>
+          </w:p>
+        </w:tc>
+        <w:tc>
+          <w:tcPr>
+            <w:tcW w:w="4483" w:type="dxa"/>
+            <w:tcBorders>
+              <w:top w:val="single" w:sz="4" w:space="0" w:color="auto"/>
+              <w:left w:val="single" w:sz="4" w:space="0" w:color="auto"/>
+              <w:bottom w:val="single" w:sz="4" w:space="0" w:color="auto"/>
+              <w:right w:val="single" w:sz="4" w:space="0" w:color="auto"/>
+            </w:tcBorders>
+            <w:hideMark/>
+          </w:tcPr>
+          <w:p>
+            <w:pPr>
+              <w:spacing w:line="240" w:lineRule="auto"/>
+            </w:pPr>
+            <w:r>
+              <w:t>Pendiente</w:t>
+            </w:r>
+          </w:p>
+        </w:tc>
+      </w:tr>
+      <w:tr>
+        <w:tc>
+          <w:tcPr>
+            <w:tcW w:w="4247" w:type="dxa"/>
+            <w:tcBorders>
+              <w:top w:val="single" w:sz="4" w:space="0" w:color="auto"/>
+              <w:left w:val="single" w:sz="4" w:space="0" w:color="auto"/>
+              <w:bottom w:val="single" w:sz="4" w:space="0" w:color="auto"/>
+              <w:right w:val="single" w:sz="4" w:space="0" w:color="auto"/>
+            </w:tcBorders>
+            <w:hideMark/>
+          </w:tcPr>
+          <w:p>
+            <w:pPr>
+              <w:spacing w:line="240" w:lineRule="auto"/>
+            </w:pPr>
+            <w:r>
+              <w:t>Requirements (decisión drivers)</w:t>
+            </w:r>
+          </w:p>
+        </w:tc>
+        <w:tc>
+          <w:tcPr>
+            <w:tcW w:w="4483" w:type="dxa"/>
+            <w:tcBorders>
+              <w:top w:val="single" w:sz="4" w:space="0" w:color="auto"/>
+              <w:left w:val="single" w:sz="4" w:space="0" w:color="auto"/>
+              <w:bottom w:val="single" w:sz="4" w:space="0" w:color="auto"/>
+              <w:right w:val="single" w:sz="4" w:space="0" w:color="auto"/>
+            </w:tcBorders>
+            <w:hideMark/>
+          </w:tcPr>
+          <w:p>
+            <w:r>
+              <w:t>RF10</w:t>
             </w:r>
             <w:bookmarkStart w:id="0" w:name="_GoBack"/>
             <w:bookmarkEnd w:id="0"/>
-            <w:r>
-              <w:t>)</w:t>
-            </w:r>
           </w:p>
         </w:tc>
       </w:tr>
@@ -305,7 +365,7 @@
               <w:spacing w:line="240" w:lineRule="auto"/>
             </w:pPr>
             <w:r>
-              <w:t>Status</w:t>
+              <w:t>Alternative decisions (options)</w:t>
             </w:r>
           </w:p>
         </w:tc>
@@ -318,83 +378,6 @@
               <w:bottom w:val="single" w:sz="4" w:space="0" w:color="auto"/>
               <w:right w:val="single" w:sz="4" w:space="0" w:color="auto"/>
             </w:tcBorders>
-            <w:hideMark/>
-          </w:tcPr>
-          <w:p>
-            <w:pPr>
-              <w:spacing w:line="240" w:lineRule="auto"/>
-            </w:pPr>
-            <w:r>
-              <w:t>Pendiente</w:t>
-            </w:r>
-          </w:p>
-        </w:tc>
-      </w:tr>
-      <w:tr>
-        <w:tc>
-          <w:tcPr>
-            <w:tcW w:w="4247" w:type="dxa"/>
-            <w:tcBorders>
-              <w:top w:val="single" w:sz="4" w:space="0" w:color="auto"/>
-              <w:left w:val="single" w:sz="4" w:space="0" w:color="auto"/>
-              <w:bottom w:val="single" w:sz="4" w:space="0" w:color="auto"/>
-              <w:right w:val="single" w:sz="4" w:space="0" w:color="auto"/>
-            </w:tcBorders>
-            <w:hideMark/>
-          </w:tcPr>
-          <w:p>
-            <w:pPr>
-              <w:spacing w:line="240" w:lineRule="auto"/>
-            </w:pPr>
-            <w:r>
-              <w:t>Requirements (decisión drivers)</w:t>
-            </w:r>
-          </w:p>
-        </w:tc>
-        <w:tc>
-          <w:tcPr>
-            <w:tcW w:w="4483" w:type="dxa"/>
-            <w:tcBorders>
-              <w:top w:val="single" w:sz="4" w:space="0" w:color="auto"/>
-              <w:left w:val="single" w:sz="4" w:space="0" w:color="auto"/>
-              <w:bottom w:val="single" w:sz="4" w:space="0" w:color="auto"/>
-              <w:right w:val="single" w:sz="4" w:space="0" w:color="auto"/>
-            </w:tcBorders>
-            <w:hideMark/>
-          </w:tcPr>
-          <w:p/>
-        </w:tc>
-      </w:tr>
-      <w:tr>
-        <w:tc>
-          <w:tcPr>
-            <w:tcW w:w="4247" w:type="dxa"/>
-            <w:tcBorders>
-              <w:top w:val="single" w:sz="4" w:space="0" w:color="auto"/>
-              <w:left w:val="single" w:sz="4" w:space="0" w:color="auto"/>
-              <w:bottom w:val="single" w:sz="4" w:space="0" w:color="auto"/>
-              <w:right w:val="single" w:sz="4" w:space="0" w:color="auto"/>
-            </w:tcBorders>
-            <w:hideMark/>
-          </w:tcPr>
-          <w:p>
-            <w:pPr>
-              <w:spacing w:line="240" w:lineRule="auto"/>
-            </w:pPr>
-            <w:r>
-              <w:t>Alternative decisions (options)</w:t>
-            </w:r>
-          </w:p>
-        </w:tc>
-        <w:tc>
-          <w:tcPr>
-            <w:tcW w:w="4483" w:type="dxa"/>
-            <w:tcBorders>
-              <w:top w:val="single" w:sz="4" w:space="0" w:color="auto"/>
-              <w:left w:val="single" w:sz="4" w:space="0" w:color="auto"/>
-              <w:bottom w:val="single" w:sz="4" w:space="0" w:color="auto"/>
-              <w:right w:val="single" w:sz="4" w:space="0" w:color="auto"/>
-            </w:tcBorders>
             <w:shd w:val="clear" w:color="auto" w:fill="FFFFFF" w:themeFill="background1"/>
             <w:hideMark/>
           </w:tcPr>
@@ -403,10 +386,7 @@
               <w:spacing w:line="240" w:lineRule="auto"/>
             </w:pPr>
             <w:r>
-              <w:t>ADD-03</w:t>
-            </w:r>
-            <w:r>
-              <w:t>6</w:t>
+              <w:t>ADD-036</w:t>
             </w:r>
           </w:p>
         </w:tc>

</xml_diff>